<commit_message>
txt파일, UD, File Load 업데이트
</commit_message>
<xml_diff>
--- a/reports/Project1 1st report.docx
+++ b/reports/Project1 1st report.docx
@@ -63,7 +63,77 @@
     <w:p>
       <w:pPr>
         <w:jc w:val="left"/>
-      </w:pPr>
+        <w:rPr>
+          <w:sz w:val="30"/>
+          <w:szCs w:val="30"/>
+        </w:rPr>
+      </w:pPr>
+      <w:r>
+        <w:rPr>
+          <w:rFonts w:hint="eastAsia"/>
+          <w:sz w:val="30"/>
+          <w:szCs w:val="30"/>
+        </w:rPr>
+        <w:t>I</w:t>
+      </w:r>
+      <w:r>
+        <w:rPr>
+          <w:sz w:val="30"/>
+          <w:szCs w:val="30"/>
+        </w:rPr>
+        <w:t>DE: Spring</w:t>
+      </w:r>
+      <w:r>
+        <w:rPr>
+          <w:sz w:val="30"/>
+          <w:szCs w:val="30"/>
+        </w:rPr>
+        <w:t xml:space="preserve"> </w:t>
+      </w:r>
+    </w:p>
+    <w:p>
+      <w:pPr>
+        <w:jc w:val="left"/>
+        <w:rPr>
+          <w:sz w:val="30"/>
+          <w:szCs w:val="30"/>
+        </w:rPr>
+      </w:pPr>
+      <w:proofErr w:type="spellStart"/>
+      <w:r>
+        <w:rPr>
+          <w:sz w:val="30"/>
+          <w:szCs w:val="30"/>
+        </w:rPr>
+        <w:t>github</w:t>
+      </w:r>
+      <w:proofErr w:type="spellEnd"/>
+      <w:r>
+        <w:rPr>
+          <w:sz w:val="30"/>
+          <w:szCs w:val="30"/>
+        </w:rPr>
+        <w:t xml:space="preserve"> repo: </w:t>
+      </w:r>
+    </w:p>
+    <w:p>
+      <w:pPr>
+        <w:jc w:val="left"/>
+        <w:rPr>
+          <w:rFonts w:hint="eastAsia"/>
+          <w:color w:val="4472C4" w:themeColor="accent1"/>
+          <w:sz w:val="30"/>
+          <w:szCs w:val="30"/>
+        </w:rPr>
+      </w:pPr>
+      <w:r>
+        <w:rPr>
+          <w:color w:val="4472C4" w:themeColor="accent1"/>
+          <w:sz w:val="30"/>
+          <w:szCs w:val="30"/>
+        </w:rPr>
+        <w:t>https://github.com/Kim-Min-Hyeok/Practical-Project1</w:t>
+      </w:r>
     </w:p>
     <w:p>
       <w:pPr>
@@ -80,21 +150,6 @@
           <w:szCs w:val="30"/>
         </w:rPr>
         <w:t>프로젝트 구성</w:t>
-      </w:r>
-      <w:r>
-        <w:rPr>
-          <w:rFonts w:hint="eastAsia"/>
-          <w:sz w:val="30"/>
-          <w:szCs w:val="30"/>
-        </w:rPr>
-        <w:t>(w</w:t>
-      </w:r>
-      <w:r>
-        <w:rPr>
-          <w:sz w:val="30"/>
-          <w:szCs w:val="30"/>
-        </w:rPr>
-        <w:t>ith spring)</w:t>
       </w:r>
     </w:p>
     <w:p>
@@ -181,8 +236,13 @@
         </w:rPr>
         <w:t>클래스</w:t>
       </w:r>
-      <w:r>
-        <w:t xml:space="preserve">) : </w:t>
+      <w:proofErr w:type="gramStart"/>
+      <w:r>
+        <w:t>) :</w:t>
+      </w:r>
+      <w:proofErr w:type="gramEnd"/>
+      <w:r>
+        <w:t xml:space="preserve"> </w:t>
       </w:r>
       <w:r>
         <w:rPr>
@@ -208,17 +268,30 @@
         <w:rPr>
           <w:rFonts w:hint="eastAsia"/>
         </w:rPr>
-        <w:t xml:space="preserve">클래스) </w:t>
-      </w:r>
-      <w:r>
-        <w:t xml:space="preserve">: </w:t>
-      </w:r>
+        <w:t>클래스</w:t>
+      </w:r>
+      <w:proofErr w:type="gramStart"/>
+      <w:r>
+        <w:rPr>
+          <w:rFonts w:hint="eastAsia"/>
+        </w:rPr>
+        <w:t xml:space="preserve">) </w:t>
+      </w:r>
+      <w:r>
+        <w:t>:</w:t>
+      </w:r>
+      <w:proofErr w:type="gramEnd"/>
+      <w:r>
+        <w:t xml:space="preserve"> </w:t>
+      </w:r>
+      <w:proofErr w:type="spellStart"/>
       <w:r>
         <w:rPr>
           <w:rFonts w:hint="eastAsia"/>
         </w:rPr>
         <w:t>영단어</w:t>
       </w:r>
+      <w:proofErr w:type="spellEnd"/>
       <w:r>
         <w:t xml:space="preserve"> </w:t>
       </w:r>
@@ -255,10 +328,21 @@
         <w:rPr>
           <w:rFonts w:hint="eastAsia"/>
         </w:rPr>
-        <w:t>인터페이스)</w:t>
-      </w:r>
-      <w:r>
-        <w:t xml:space="preserve"> : CRUD</w:t>
+        <w:t>인터페이스</w:t>
+      </w:r>
+      <w:proofErr w:type="gramStart"/>
+      <w:r>
+        <w:rPr>
+          <w:rFonts w:hint="eastAsia"/>
+        </w:rPr>
+        <w:t>)</w:t>
+      </w:r>
+      <w:r>
+        <w:t xml:space="preserve"> :</w:t>
+      </w:r>
+      <w:proofErr w:type="gramEnd"/>
+      <w:r>
+        <w:t xml:space="preserve"> CRUD</w:t>
       </w:r>
       <w:r>
         <w:rPr>
@@ -271,6 +355,7 @@
       <w:pPr>
         <w:jc w:val="left"/>
       </w:pPr>
+      <w:proofErr w:type="spellStart"/>
       <w:r>
         <w:rPr>
           <w:rFonts w:hint="eastAsia"/>
@@ -278,16 +363,31 @@
         <w:t>W</w:t>
       </w:r>
       <w:r>
-        <w:t>ordCRUD(</w:t>
-      </w:r>
-      <w:r>
-        <w:rPr>
-          <w:rFonts w:hint="eastAsia"/>
-        </w:rPr>
-        <w:t>클래스)</w:t>
-      </w:r>
-      <w:r>
-        <w:t xml:space="preserve"> : </w:t>
+        <w:t>ordCRUD</w:t>
+      </w:r>
+      <w:proofErr w:type="spellEnd"/>
+      <w:r>
+        <w:t>(</w:t>
+      </w:r>
+      <w:r>
+        <w:rPr>
+          <w:rFonts w:hint="eastAsia"/>
+        </w:rPr>
+        <w:t>클래스</w:t>
+      </w:r>
+      <w:proofErr w:type="gramStart"/>
+      <w:r>
+        <w:rPr>
+          <w:rFonts w:hint="eastAsia"/>
+        </w:rPr>
+        <w:t>)</w:t>
+      </w:r>
+      <w:r>
+        <w:t xml:space="preserve"> :</w:t>
+      </w:r>
+      <w:proofErr w:type="gramEnd"/>
+      <w:r>
+        <w:t xml:space="preserve"> </w:t>
       </w:r>
       <w:r>
         <w:t>ICRUD</w:t>
@@ -303,18 +403,35 @@
       <w:pPr>
         <w:jc w:val="left"/>
       </w:pPr>
-      <w:r>
-        <w:t>WordManager(</w:t>
-      </w:r>
-      <w:r>
-        <w:rPr>
-          <w:rFonts w:hint="eastAsia"/>
-        </w:rPr>
-        <w:t>클래스)</w:t>
-      </w:r>
-      <w:r>
-        <w:t xml:space="preserve"> : </w:t>
-      </w:r>
+      <w:proofErr w:type="spellStart"/>
+      <w:r>
+        <w:t>WordManager</w:t>
+      </w:r>
+      <w:proofErr w:type="spellEnd"/>
+      <w:r>
+        <w:t>(</w:t>
+      </w:r>
+      <w:r>
+        <w:rPr>
+          <w:rFonts w:hint="eastAsia"/>
+        </w:rPr>
+        <w:t>클래스</w:t>
+      </w:r>
+      <w:proofErr w:type="gramStart"/>
+      <w:r>
+        <w:rPr>
+          <w:rFonts w:hint="eastAsia"/>
+        </w:rPr>
+        <w:t>)</w:t>
+      </w:r>
+      <w:r>
+        <w:t xml:space="preserve"> :</w:t>
+      </w:r>
+      <w:proofErr w:type="gramEnd"/>
+      <w:r>
+        <w:t xml:space="preserve"> </w:t>
+      </w:r>
+      <w:proofErr w:type="spellStart"/>
       <w:r>
         <w:rPr>
           <w:rFonts w:hint="eastAsia"/>
@@ -324,6 +441,7 @@
       <w:r>
         <w:t>ordCRUD</w:t>
       </w:r>
+      <w:proofErr w:type="spellEnd"/>
       <w:r>
         <w:rPr>
           <w:rFonts w:hint="eastAsia"/>
@@ -478,6 +596,7 @@
         </w:rPr>
         <w:t xml:space="preserve"> </w:t>
       </w:r>
+      <w:proofErr w:type="gramStart"/>
       <w:r>
         <w:rPr>
           <w:rFonts w:hint="eastAsia"/>
@@ -489,7 +608,14 @@
         <w:rPr>
           <w:szCs w:val="20"/>
         </w:rPr>
-        <w:t>enu &gt; ‘4’</w:t>
+        <w:t>enu &gt;</w:t>
+      </w:r>
+      <w:proofErr w:type="gramEnd"/>
+      <w:r>
+        <w:rPr>
+          <w:szCs w:val="20"/>
+        </w:rPr>
+        <w:t xml:space="preserve"> ‘4’</w:t>
       </w:r>
       <w:r>
         <w:rPr>
@@ -569,12 +695,21 @@
           <w:szCs w:val="20"/>
         </w:rPr>
       </w:pPr>
+      <w:proofErr w:type="spellStart"/>
       <w:r>
         <w:rPr>
           <w:color w:val="8EAADB" w:themeColor="accent1" w:themeTint="99"/>
           <w:szCs w:val="20"/>
         </w:rPr>
-        <w:t>WordManager(class)</w:t>
+        <w:t>WordManager</w:t>
+      </w:r>
+      <w:proofErr w:type="spellEnd"/>
+      <w:r>
+        <w:rPr>
+          <w:color w:val="8EAADB" w:themeColor="accent1" w:themeTint="99"/>
+          <w:szCs w:val="20"/>
+        </w:rPr>
+        <w:t>(class)</w:t>
       </w:r>
     </w:p>
     <w:p>
@@ -586,12 +721,14 @@
           <w:szCs w:val="20"/>
         </w:rPr>
       </w:pPr>
+      <w:proofErr w:type="spellStart"/>
       <w:r>
         <w:rPr>
           <w:szCs w:val="20"/>
         </w:rPr>
         <w:t>selectMenu</w:t>
       </w:r>
+      <w:proofErr w:type="spellEnd"/>
       <w:r>
         <w:rPr>
           <w:szCs w:val="20"/>
@@ -682,6 +819,46 @@
         </w:rPr>
         <w:t>한다</w:t>
       </w:r>
+    </w:p>
+    <w:p>
+      <w:pPr>
+        <w:jc w:val="left"/>
+        <w:rPr>
+          <w:rFonts w:hint="eastAsia"/>
+          <w:color w:val="8EAADB" w:themeColor="accent1" w:themeTint="99"/>
+          <w:szCs w:val="20"/>
+        </w:rPr>
+      </w:pPr>
+    </w:p>
+    <w:p>
+      <w:pPr>
+        <w:jc w:val="left"/>
+        <w:rPr>
+          <w:rFonts w:hint="eastAsia"/>
+          <w:color w:val="8EAADB" w:themeColor="accent1" w:themeTint="99"/>
+          <w:szCs w:val="20"/>
+        </w:rPr>
+      </w:pPr>
+    </w:p>
+    <w:p>
+      <w:pPr>
+        <w:jc w:val="left"/>
+        <w:rPr>
+          <w:rFonts w:hint="eastAsia"/>
+          <w:color w:val="8EAADB" w:themeColor="accent1" w:themeTint="99"/>
+          <w:szCs w:val="20"/>
+        </w:rPr>
+      </w:pPr>
+    </w:p>
+    <w:p>
+      <w:pPr>
+        <w:jc w:val="left"/>
+        <w:rPr>
+          <w:rFonts w:hint="eastAsia"/>
+          <w:color w:val="8EAADB" w:themeColor="accent1" w:themeTint="99"/>
+          <w:szCs w:val="20"/>
+        </w:rPr>
+      </w:pPr>
     </w:p>
     <w:p>
       <w:pPr>
@@ -697,11 +874,13 @@
           <w:szCs w:val="20"/>
         </w:rPr>
       </w:pPr>
+      <w:proofErr w:type="spellStart"/>
       <w:r>
         <w:rPr>
           <w:color w:val="8EAADB" w:themeColor="accent1" w:themeTint="99"/>
           <w:szCs w:val="20"/>
         </w:rPr>
+        <w:lastRenderedPageBreak/>
         <w:t>Word</w:t>
       </w:r>
       <w:r>
@@ -711,6 +890,7 @@
         </w:rPr>
         <w:t>CRUD</w:t>
       </w:r>
+      <w:proofErr w:type="spellEnd"/>
       <w:r>
         <w:rPr>
           <w:color w:val="8EAADB" w:themeColor="accent1" w:themeTint="99"/>
@@ -728,12 +908,14 @@
           <w:szCs w:val="20"/>
         </w:rPr>
       </w:pPr>
+      <w:proofErr w:type="spellStart"/>
       <w:r>
         <w:rPr>
           <w:szCs w:val="20"/>
         </w:rPr>
         <w:t>addWord</w:t>
       </w:r>
+      <w:proofErr w:type="spellEnd"/>
       <w:r>
         <w:rPr>
           <w:szCs w:val="20"/>
@@ -780,58 +962,16 @@
       </w:pPr>
       <w:r>
         <w:rPr>
-          <w:rFonts w:hint="eastAsia"/>
-          <w:szCs w:val="20"/>
-        </w:rPr>
-        <w:t>추가할</w:t>
-      </w:r>
-      <w:r>
-        <w:rPr>
-          <w:rFonts w:hint="eastAsia"/>
-          <w:szCs w:val="20"/>
-        </w:rPr>
-        <w:t xml:space="preserve"> </w:t>
-      </w:r>
-      <w:r>
-        <w:rPr>
-          <w:rFonts w:hint="eastAsia"/>
-          <w:szCs w:val="20"/>
-        </w:rPr>
-        <w:t>단어를 입력받고,</w:t>
-      </w:r>
-      <w:r>
-        <w:rPr>
-          <w:szCs w:val="20"/>
-        </w:rPr>
-        <w:t xml:space="preserve"> ArrayList</w:t>
-      </w:r>
-      <w:r>
-        <w:rPr>
-          <w:rFonts w:hint="eastAsia"/>
-          <w:szCs w:val="20"/>
-        </w:rPr>
-        <w:t>에 추가한다.</w:t>
-      </w:r>
-    </w:p>
-    <w:p>
-      <w:pPr>
-        <w:jc w:val="left"/>
-        <w:rPr>
-          <w:szCs w:val="20"/>
-        </w:rPr>
-      </w:pPr>
-      <w:r>
-        <w:rPr>
           <w:noProof/>
         </w:rPr>
         <w:drawing>
-          <wp:anchor distT="0" distB="0" distL="114300" distR="114300" simplePos="0" relativeHeight="251660288" behindDoc="1" locked="0" layoutInCell="1" allowOverlap="1" wp14:anchorId="1548FEAE" wp14:editId="08D54546">
+          <wp:anchor distT="0" distB="0" distL="114300" distR="114300" simplePos="0" relativeHeight="251660288" behindDoc="1" locked="0" layoutInCell="1" allowOverlap="1" wp14:anchorId="1548FEAE" wp14:editId="02C3131A">
             <wp:simplePos x="0" y="0"/>
             <wp:positionH relativeFrom="column">
-              <wp:posOffset>491490</wp:posOffset>
+              <wp:posOffset>506730</wp:posOffset>
             </wp:positionH>
             <wp:positionV relativeFrom="paragraph">
-              <wp:posOffset>22225</wp:posOffset>
+              <wp:posOffset>240665</wp:posOffset>
             </wp:positionV>
             <wp:extent cx="1966949" cy="1451610"/>
             <wp:effectExtent l="19050" t="19050" r="14605" b="15240"/>
@@ -887,39 +1027,113 @@
           </wp:anchor>
         </w:drawing>
       </w:r>
-    </w:p>
-    <w:p>
-      <w:pPr>
-        <w:jc w:val="left"/>
-        <w:rPr>
-          <w:sz w:val="30"/>
-          <w:szCs w:val="30"/>
-        </w:rPr>
-      </w:pPr>
-    </w:p>
-    <w:p>
-      <w:pPr>
-        <w:jc w:val="left"/>
-        <w:rPr>
-          <w:sz w:val="30"/>
-          <w:szCs w:val="30"/>
-        </w:rPr>
-      </w:pPr>
-    </w:p>
-    <w:p>
-      <w:pPr>
-        <w:jc w:val="left"/>
-        <w:rPr>
-          <w:sz w:val="30"/>
-          <w:szCs w:val="30"/>
-        </w:rPr>
-      </w:pPr>
-      <w:r>
-        <w:rPr>
-          <w:sz w:val="30"/>
-          <w:szCs w:val="30"/>
-        </w:rPr>
-        <w:lastRenderedPageBreak/>
+      <w:r>
+        <w:rPr>
+          <w:rFonts w:hint="eastAsia"/>
+          <w:szCs w:val="20"/>
+        </w:rPr>
+        <w:t>추가할</w:t>
+      </w:r>
+      <w:r>
+        <w:rPr>
+          <w:rFonts w:hint="eastAsia"/>
+          <w:szCs w:val="20"/>
+        </w:rPr>
+        <w:t xml:space="preserve"> </w:t>
+      </w:r>
+      <w:r>
+        <w:rPr>
+          <w:rFonts w:hint="eastAsia"/>
+          <w:szCs w:val="20"/>
+        </w:rPr>
+        <w:t xml:space="preserve">단어를 </w:t>
+      </w:r>
+      <w:proofErr w:type="spellStart"/>
+      <w:r>
+        <w:rPr>
+          <w:rFonts w:hint="eastAsia"/>
+          <w:szCs w:val="20"/>
+        </w:rPr>
+        <w:t>입력받고</w:t>
+      </w:r>
+      <w:proofErr w:type="spellEnd"/>
+      <w:r>
+        <w:rPr>
+          <w:rFonts w:hint="eastAsia"/>
+          <w:szCs w:val="20"/>
+        </w:rPr>
+        <w:t>,</w:t>
+      </w:r>
+      <w:r>
+        <w:rPr>
+          <w:szCs w:val="20"/>
+        </w:rPr>
+        <w:t xml:space="preserve"> </w:t>
+      </w:r>
+      <w:proofErr w:type="spellStart"/>
+      <w:r>
+        <w:rPr>
+          <w:szCs w:val="20"/>
+        </w:rPr>
+        <w:t>ArrayList</w:t>
+      </w:r>
+      <w:proofErr w:type="spellEnd"/>
+      <w:r>
+        <w:rPr>
+          <w:rFonts w:hint="eastAsia"/>
+          <w:szCs w:val="20"/>
+        </w:rPr>
+        <w:t>에 추가한다.</w:t>
+      </w:r>
+    </w:p>
+    <w:p>
+      <w:pPr>
+        <w:jc w:val="left"/>
+        <w:rPr>
+          <w:szCs w:val="20"/>
+        </w:rPr>
+      </w:pPr>
+    </w:p>
+    <w:p>
+      <w:pPr>
+        <w:jc w:val="left"/>
+        <w:rPr>
+          <w:sz w:val="30"/>
+          <w:szCs w:val="30"/>
+        </w:rPr>
+      </w:pPr>
+    </w:p>
+    <w:p>
+      <w:pPr>
+        <w:jc w:val="left"/>
+        <w:rPr>
+          <w:sz w:val="30"/>
+          <w:szCs w:val="30"/>
+        </w:rPr>
+      </w:pPr>
+    </w:p>
+    <w:p>
+      <w:pPr>
+        <w:jc w:val="left"/>
+        <w:rPr>
+          <w:sz w:val="30"/>
+          <w:szCs w:val="30"/>
+        </w:rPr>
+      </w:pPr>
+    </w:p>
+    <w:p>
+      <w:pPr>
+        <w:jc w:val="left"/>
+        <w:rPr>
+          <w:sz w:val="30"/>
+          <w:szCs w:val="30"/>
+        </w:rPr>
+      </w:pPr>
+      <w:r>
+        <w:rPr>
+          <w:sz w:val="30"/>
+          <w:szCs w:val="30"/>
+        </w:rPr>
         <w:t xml:space="preserve">2. </w:t>
       </w:r>
       <w:r>
@@ -958,7 +1172,7 @@
           <w:noProof/>
         </w:rPr>
         <w:drawing>
-          <wp:anchor distT="0" distB="0" distL="114300" distR="114300" simplePos="0" relativeHeight="251661312" behindDoc="0" locked="0" layoutInCell="1" allowOverlap="1" wp14:anchorId="5C791F4E" wp14:editId="4CBA3DD7">
+          <wp:anchor distT="0" distB="0" distL="114300" distR="114300" simplePos="0" relativeHeight="251661312" behindDoc="0" locked="0" layoutInCell="1" allowOverlap="1" wp14:anchorId="5C791F4E" wp14:editId="206F41C1">
             <wp:simplePos x="0" y="0"/>
             <wp:positionH relativeFrom="margin">
               <wp:align>right</wp:align>
@@ -1056,6 +1270,7 @@
         </w:rPr>
         <w:t xml:space="preserve"> </w:t>
       </w:r>
+      <w:proofErr w:type="gramStart"/>
       <w:r>
         <w:rPr>
           <w:rFonts w:hint="eastAsia"/>
@@ -1067,7 +1282,14 @@
         <w:rPr>
           <w:szCs w:val="20"/>
         </w:rPr>
-        <w:t>enu &gt; ‘1’</w:t>
+        <w:t>enu &gt;</w:t>
+      </w:r>
+      <w:proofErr w:type="gramEnd"/>
+      <w:r>
+        <w:rPr>
+          <w:szCs w:val="20"/>
+        </w:rPr>
+        <w:t xml:space="preserve"> ‘1’</w:t>
       </w:r>
       <w:r>
         <w:rPr>
@@ -1120,12 +1342,21 @@
           <w:szCs w:val="20"/>
         </w:rPr>
       </w:pPr>
+      <w:proofErr w:type="spellStart"/>
       <w:r>
         <w:rPr>
           <w:color w:val="8EAADB" w:themeColor="accent1" w:themeTint="99"/>
           <w:szCs w:val="20"/>
         </w:rPr>
-        <w:t>WordManager(class)</w:t>
+        <w:t>WordManager</w:t>
+      </w:r>
+      <w:proofErr w:type="spellEnd"/>
+      <w:r>
+        <w:rPr>
+          <w:color w:val="8EAADB" w:themeColor="accent1" w:themeTint="99"/>
+          <w:szCs w:val="20"/>
+        </w:rPr>
+        <w:t>(class)</w:t>
       </w:r>
     </w:p>
     <w:p>
@@ -1137,12 +1368,14 @@
           <w:szCs w:val="20"/>
         </w:rPr>
       </w:pPr>
+      <w:proofErr w:type="spellStart"/>
       <w:r>
         <w:rPr>
           <w:szCs w:val="20"/>
         </w:rPr>
         <w:t>selectMenu</w:t>
       </w:r>
+      <w:proofErr w:type="spellEnd"/>
       <w:r>
         <w:rPr>
           <w:szCs w:val="20"/>
@@ -1241,6 +1474,7 @@
           <w:szCs w:val="20"/>
         </w:rPr>
       </w:pPr>
+      <w:proofErr w:type="spellStart"/>
       <w:r>
         <w:rPr>
           <w:rFonts w:hint="eastAsia"/>
@@ -1254,7 +1488,15 @@
           <w:color w:val="8EAADB" w:themeColor="accent1" w:themeTint="99"/>
           <w:szCs w:val="20"/>
         </w:rPr>
-        <w:t>ordCRUD(class)</w:t>
+        <w:t>ordCRUD</w:t>
+      </w:r>
+      <w:proofErr w:type="spellEnd"/>
+      <w:r>
+        <w:rPr>
+          <w:color w:val="8EAADB" w:themeColor="accent1" w:themeTint="99"/>
+          <w:szCs w:val="20"/>
+        </w:rPr>
+        <w:t>(class)</w:t>
       </w:r>
     </w:p>
     <w:p>
@@ -1267,6 +1509,7 @@
           <w:szCs w:val="20"/>
         </w:rPr>
       </w:pPr>
+      <w:proofErr w:type="spellStart"/>
       <w:r>
         <w:rPr>
           <w:color w:val="000000" w:themeColor="text1"/>
@@ -1274,6 +1517,7 @@
         </w:rPr>
         <w:t>listAll</w:t>
       </w:r>
+      <w:proofErr w:type="spellEnd"/>
       <w:r>
         <w:rPr>
           <w:rFonts w:hint="eastAsia"/>
@@ -1295,7 +1539,25 @@
           <w:color w:val="000000" w:themeColor="text1"/>
           <w:szCs w:val="20"/>
         </w:rPr>
-        <w:t>함수에서 반복문(</w:t>
+        <w:t xml:space="preserve">함수에서 </w:t>
+      </w:r>
+      <w:proofErr w:type="spellStart"/>
+      <w:r>
+        <w:rPr>
+          <w:rFonts w:hint="eastAsia"/>
+          <w:color w:val="000000" w:themeColor="text1"/>
+          <w:szCs w:val="20"/>
+        </w:rPr>
+        <w:t>반복문</w:t>
+      </w:r>
+      <w:proofErr w:type="spellEnd"/>
+      <w:r>
+        <w:rPr>
+          <w:rFonts w:hint="eastAsia"/>
+          <w:color w:val="000000" w:themeColor="text1"/>
+          <w:szCs w:val="20"/>
+        </w:rPr>
+        <w:t>(</w:t>
       </w:r>
       <w:r>
         <w:rPr>
@@ -1378,14 +1640,31 @@
           <w:color w:val="000000" w:themeColor="text1"/>
           <w:szCs w:val="20"/>
         </w:rPr>
-        <w:t>의 t</w:t>
-      </w:r>
-      <w:r>
-        <w:rPr>
-          <w:color w:val="000000" w:themeColor="text1"/>
-          <w:szCs w:val="20"/>
-        </w:rPr>
-        <w:t>oString()</w:t>
+        <w:t xml:space="preserve">의 </w:t>
+      </w:r>
+      <w:proofErr w:type="spellStart"/>
+      <w:r>
+        <w:rPr>
+          <w:rFonts w:hint="eastAsia"/>
+          <w:color w:val="000000" w:themeColor="text1"/>
+          <w:szCs w:val="20"/>
+        </w:rPr>
+        <w:t>t</w:t>
+      </w:r>
+      <w:r>
+        <w:rPr>
+          <w:color w:val="000000" w:themeColor="text1"/>
+          <w:szCs w:val="20"/>
+        </w:rPr>
+        <w:t>oString</w:t>
+      </w:r>
+      <w:proofErr w:type="spellEnd"/>
+      <w:r>
+        <w:rPr>
+          <w:color w:val="000000" w:themeColor="text1"/>
+          <w:szCs w:val="20"/>
+        </w:rPr>
+        <w:t>()</w:t>
       </w:r>
       <w:r>
         <w:rPr>
@@ -1453,7 +1732,7 @@
           <w:noProof/>
         </w:rPr>
         <w:drawing>
-          <wp:inline distT="0" distB="0" distL="0" distR="0" wp14:anchorId="34FDA397" wp14:editId="2CAD85A6">
+          <wp:inline distT="0" distB="0" distL="0" distR="0" wp14:anchorId="34FDA397" wp14:editId="2B90DF8A">
             <wp:extent cx="3025140" cy="909226"/>
             <wp:effectExtent l="19050" t="19050" r="22860" b="24765"/>
             <wp:docPr id="5" name="그림 5"/>
@@ -1497,6 +1776,54 @@
     <w:p>
       <w:pPr>
         <w:pStyle w:val="a3"/>
+        <w:ind w:leftChars="0" w:left="1120"/>
+        <w:jc w:val="left"/>
+        <w:rPr>
+          <w:rFonts w:hint="eastAsia"/>
+          <w:color w:val="8EAADB" w:themeColor="accent1" w:themeTint="99"/>
+          <w:szCs w:val="20"/>
+        </w:rPr>
+      </w:pPr>
+    </w:p>
+    <w:p>
+      <w:pPr>
+        <w:pStyle w:val="a3"/>
+        <w:ind w:leftChars="0" w:left="1120"/>
+        <w:jc w:val="left"/>
+        <w:rPr>
+          <w:rFonts w:hint="eastAsia"/>
+          <w:color w:val="8EAADB" w:themeColor="accent1" w:themeTint="99"/>
+          <w:szCs w:val="20"/>
+        </w:rPr>
+      </w:pPr>
+    </w:p>
+    <w:p>
+      <w:pPr>
+        <w:pStyle w:val="a3"/>
+        <w:ind w:leftChars="0" w:left="1120"/>
+        <w:jc w:val="left"/>
+        <w:rPr>
+          <w:rFonts w:hint="eastAsia"/>
+          <w:color w:val="8EAADB" w:themeColor="accent1" w:themeTint="99"/>
+          <w:szCs w:val="20"/>
+        </w:rPr>
+      </w:pPr>
+    </w:p>
+    <w:p>
+      <w:pPr>
+        <w:pStyle w:val="a3"/>
+        <w:ind w:leftChars="0" w:left="1120"/>
+        <w:jc w:val="left"/>
+        <w:rPr>
+          <w:rFonts w:hint="eastAsia"/>
+          <w:color w:val="8EAADB" w:themeColor="accent1" w:themeTint="99"/>
+          <w:szCs w:val="20"/>
+        </w:rPr>
+      </w:pPr>
+    </w:p>
+    <w:p>
+      <w:pPr>
+        <w:pStyle w:val="a3"/>
         <w:numPr>
           <w:ilvl w:val="0"/>
           <w:numId w:val="4"/>
@@ -1514,6 +1841,7 @@
           <w:color w:val="8EAADB" w:themeColor="accent1" w:themeTint="99"/>
           <w:szCs w:val="20"/>
         </w:rPr>
+        <w:lastRenderedPageBreak/>
         <w:t>W</w:t>
       </w:r>
       <w:r>
@@ -1534,12 +1862,21 @@
           <w:szCs w:val="20"/>
         </w:rPr>
       </w:pPr>
-      <w:r>
-        <w:rPr>
-          <w:color w:val="000000" w:themeColor="text1"/>
-          <w:szCs w:val="20"/>
-        </w:rPr>
-        <w:t xml:space="preserve">toString() </w:t>
+      <w:proofErr w:type="spellStart"/>
+      <w:r>
+        <w:rPr>
+          <w:color w:val="000000" w:themeColor="text1"/>
+          <w:szCs w:val="20"/>
+        </w:rPr>
+        <w:t>toString</w:t>
+      </w:r>
+      <w:proofErr w:type="spellEnd"/>
+      <w:r>
+        <w:rPr>
+          <w:color w:val="000000" w:themeColor="text1"/>
+          <w:szCs w:val="20"/>
+        </w:rPr>
+        <w:t xml:space="preserve">() </w:t>
       </w:r>
       <w:r>
         <w:rPr>
@@ -1716,44 +2053,332 @@
           <w:szCs w:val="30"/>
         </w:rPr>
       </w:pPr>
-    </w:p>
-    <w:p>
-      <w:pPr>
-        <w:jc w:val="left"/>
-        <w:rPr>
-          <w:color w:val="000000" w:themeColor="text1"/>
-          <w:sz w:val="30"/>
-          <w:szCs w:val="30"/>
-        </w:rPr>
-      </w:pPr>
-    </w:p>
-    <w:p>
-      <w:pPr>
-        <w:jc w:val="left"/>
-        <w:rPr>
-          <w:color w:val="000000" w:themeColor="text1"/>
-          <w:sz w:val="30"/>
-          <w:szCs w:val="30"/>
-        </w:rPr>
-      </w:pPr>
-    </w:p>
-    <w:p>
-      <w:pPr>
-        <w:jc w:val="left"/>
-        <w:rPr>
-          <w:color w:val="000000" w:themeColor="text1"/>
-          <w:sz w:val="30"/>
-          <w:szCs w:val="30"/>
-        </w:rPr>
-      </w:pPr>
-      <w:r>
-        <w:rPr>
-          <w:rFonts w:hint="eastAsia"/>
-          <w:color w:val="000000" w:themeColor="text1"/>
-          <w:sz w:val="30"/>
-          <w:szCs w:val="30"/>
-        </w:rPr>
-        <w:lastRenderedPageBreak/>
+      <w:r>
+        <w:rPr>
+          <w:noProof/>
+        </w:rPr>
+        <w:drawing>
+          <wp:anchor distT="0" distB="0" distL="114300" distR="114300" simplePos="0" relativeHeight="251663360" behindDoc="0" locked="0" layoutInCell="1" allowOverlap="1" wp14:anchorId="502D85C2" wp14:editId="1B5475A6">
+            <wp:simplePos x="0" y="0"/>
+            <wp:positionH relativeFrom="column">
+              <wp:posOffset>2531745</wp:posOffset>
+            </wp:positionH>
+            <wp:positionV relativeFrom="paragraph">
+              <wp:posOffset>102235</wp:posOffset>
+            </wp:positionV>
+            <wp:extent cx="1203960" cy="2011680"/>
+            <wp:effectExtent l="19050" t="19050" r="15240" b="26670"/>
+            <wp:wrapSquare wrapText="bothSides"/>
+            <wp:docPr id="12" name="그림 12"/>
+            <wp:cNvGraphicFramePr>
+              <a:graphicFrameLocks xmlns:a="http://schemas.openxmlformats.org/drawingml/2006/main" noChangeAspect="1"/>
+            </wp:cNvGraphicFramePr>
+            <a:graphic xmlns:a="http://schemas.openxmlformats.org/drawingml/2006/main">
+              <a:graphicData uri="http://schemas.openxmlformats.org/drawingml/2006/picture">
+                <pic:pic xmlns:pic="http://schemas.openxmlformats.org/drawingml/2006/picture">
+                  <pic:nvPicPr>
+                    <pic:cNvPr id="0" name="Picture 2"/>
+                    <pic:cNvPicPr>
+                      <a:picLocks noChangeAspect="1" noChangeArrowheads="1"/>
+                    </pic:cNvPicPr>
+                  </pic:nvPicPr>
+                  <pic:blipFill>
+                    <a:blip r:embed="rId11">
+                      <a:extLst>
+                        <a:ext uri="{28A0092B-C50C-407E-A947-70E740481C1C}">
+                          <a14:useLocalDpi xmlns:a14="http://schemas.microsoft.com/office/drawing/2010/main" val="0"/>
+                        </a:ext>
+                      </a:extLst>
+                    </a:blip>
+                    <a:srcRect/>
+                    <a:stretch>
+                      <a:fillRect/>
+                    </a:stretch>
+                  </pic:blipFill>
+                  <pic:spPr bwMode="auto">
+                    <a:xfrm>
+                      <a:off x="0" y="0"/>
+                      <a:ext cx="1203960" cy="2011680"/>
+                    </a:xfrm>
+                    <a:prstGeom prst="rect">
+                      <a:avLst/>
+                    </a:prstGeom>
+                    <a:noFill/>
+                    <a:ln>
+                      <a:solidFill>
+                        <a:schemeClr val="accent1"/>
+                      </a:solidFill>
+                    </a:ln>
+                  </pic:spPr>
+                </pic:pic>
+              </a:graphicData>
+            </a:graphic>
+          </wp:anchor>
+        </w:drawing>
+      </w:r>
+      <w:r>
+        <w:rPr>
+          <w:rFonts w:hint="eastAsia"/>
+          <w:color w:val="000000" w:themeColor="text1"/>
+          <w:sz w:val="30"/>
+          <w:szCs w:val="30"/>
+        </w:rPr>
+        <w:t>3</w:t>
+      </w:r>
+      <w:r>
+        <w:rPr>
+          <w:color w:val="000000" w:themeColor="text1"/>
+          <w:sz w:val="30"/>
+          <w:szCs w:val="30"/>
+        </w:rPr>
+        <w:t xml:space="preserve">. </w:t>
+      </w:r>
+      <w:r>
+        <w:rPr>
+          <w:rFonts w:hint="eastAsia"/>
+          <w:color w:val="000000" w:themeColor="text1"/>
+          <w:sz w:val="30"/>
+          <w:szCs w:val="30"/>
+        </w:rPr>
+        <w:t>나가기 메뉴</w:t>
+      </w:r>
+    </w:p>
+    <w:p>
+      <w:pPr>
+        <w:jc w:val="left"/>
+        <w:rPr>
+          <w:color w:val="000000" w:themeColor="text1"/>
+          <w:szCs w:val="20"/>
+        </w:rPr>
+      </w:pPr>
+      <w:r>
+        <w:rPr>
+          <w:rFonts w:hint="eastAsia"/>
+          <w:color w:val="000000" w:themeColor="text1"/>
+          <w:szCs w:val="20"/>
+        </w:rPr>
+        <w:t>s</w:t>
+      </w:r>
+      <w:r>
+        <w:rPr>
+          <w:color w:val="000000" w:themeColor="text1"/>
+          <w:szCs w:val="20"/>
+        </w:rPr>
+        <w:t xml:space="preserve">tart() </w:t>
+      </w:r>
+      <w:r>
+        <w:rPr>
+          <w:rFonts w:hint="eastAsia"/>
+          <w:color w:val="000000" w:themeColor="text1"/>
+          <w:szCs w:val="20"/>
+        </w:rPr>
+        <w:t xml:space="preserve">함수에서 </w:t>
+      </w:r>
+      <w:r>
+        <w:rPr>
+          <w:rFonts w:hint="eastAsia"/>
+          <w:color w:val="000000" w:themeColor="text1"/>
+          <w:szCs w:val="20"/>
+        </w:rPr>
+        <w:t>m</w:t>
+      </w:r>
+      <w:r>
+        <w:rPr>
+          <w:color w:val="000000" w:themeColor="text1"/>
+          <w:szCs w:val="20"/>
+        </w:rPr>
+        <w:t>enu(int)</w:t>
+      </w:r>
+      <w:r>
+        <w:rPr>
+          <w:rFonts w:hint="eastAsia"/>
+          <w:color w:val="000000" w:themeColor="text1"/>
+          <w:szCs w:val="20"/>
+        </w:rPr>
+        <w:t>가 0</w:t>
+      </w:r>
+      <w:r>
+        <w:rPr>
+          <w:color w:val="000000" w:themeColor="text1"/>
+          <w:szCs w:val="20"/>
+        </w:rPr>
+        <w:t xml:space="preserve"> </w:t>
+      </w:r>
+      <w:r>
+        <w:rPr>
+          <w:rFonts w:hint="eastAsia"/>
+          <w:color w:val="000000" w:themeColor="text1"/>
+          <w:szCs w:val="20"/>
+        </w:rPr>
+        <w:t xml:space="preserve">일 때 </w:t>
+      </w:r>
+    </w:p>
+    <w:p>
+      <w:pPr>
+        <w:jc w:val="left"/>
+        <w:rPr>
+          <w:rFonts w:hint="eastAsia"/>
+          <w:color w:val="000000" w:themeColor="text1"/>
+          <w:szCs w:val="20"/>
+        </w:rPr>
+      </w:pPr>
+      <w:r>
+        <w:rPr>
+          <w:noProof/>
+        </w:rPr>
+        <w:drawing>
+          <wp:anchor distT="0" distB="0" distL="114300" distR="114300" simplePos="0" relativeHeight="251662336" behindDoc="0" locked="0" layoutInCell="1" allowOverlap="1" wp14:anchorId="05E2CFEE" wp14:editId="0113AA70">
+            <wp:simplePos x="0" y="0"/>
+            <wp:positionH relativeFrom="margin">
+              <wp:align>left</wp:align>
+            </wp:positionH>
+            <wp:positionV relativeFrom="paragraph">
+              <wp:posOffset>250190</wp:posOffset>
+            </wp:positionV>
+            <wp:extent cx="1085850" cy="1073150"/>
+            <wp:effectExtent l="19050" t="19050" r="19050" b="12700"/>
+            <wp:wrapSquare wrapText="bothSides"/>
+            <wp:docPr id="10" name="그림 10" descr="텍스트이(가) 표시된 사진&#10;&#10;자동 생성된 설명"/>
+            <wp:cNvGraphicFramePr>
+              <a:graphicFrameLocks xmlns:a="http://schemas.openxmlformats.org/drawingml/2006/main" noChangeAspect="1"/>
+            </wp:cNvGraphicFramePr>
+            <a:graphic xmlns:a="http://schemas.openxmlformats.org/drawingml/2006/main">
+              <a:graphicData uri="http://schemas.openxmlformats.org/drawingml/2006/picture">
+                <pic:pic xmlns:pic="http://schemas.openxmlformats.org/drawingml/2006/picture">
+                  <pic:nvPicPr>
+                    <pic:cNvPr id="10" name="그림 10" descr="텍스트이(가) 표시된 사진&#10;&#10;자동 생성된 설명"/>
+                    <pic:cNvPicPr/>
+                  </pic:nvPicPr>
+                  <pic:blipFill>
+                    <a:blip r:embed="rId12" cstate="print">
+                      <a:extLst>
+                        <a:ext uri="{28A0092B-C50C-407E-A947-70E740481C1C}">
+                          <a14:useLocalDpi xmlns:a14="http://schemas.microsoft.com/office/drawing/2010/main" val="0"/>
+                        </a:ext>
+                      </a:extLst>
+                    </a:blip>
+                    <a:stretch>
+                      <a:fillRect/>
+                    </a:stretch>
+                  </pic:blipFill>
+                  <pic:spPr>
+                    <a:xfrm>
+                      <a:off x="0" y="0"/>
+                      <a:ext cx="1085850" cy="1073150"/>
+                    </a:xfrm>
+                    <a:prstGeom prst="rect">
+                      <a:avLst/>
+                    </a:prstGeom>
+                    <a:ln>
+                      <a:solidFill>
+                        <a:schemeClr val="accent1"/>
+                      </a:solidFill>
+                    </a:ln>
+                  </pic:spPr>
+                </pic:pic>
+              </a:graphicData>
+            </a:graphic>
+            <wp14:sizeRelH relativeFrom="margin">
+              <wp14:pctWidth>0</wp14:pctWidth>
+            </wp14:sizeRelH>
+            <wp14:sizeRelV relativeFrom="margin">
+              <wp14:pctHeight>0</wp14:pctHeight>
+            </wp14:sizeRelV>
+          </wp:anchor>
+        </w:drawing>
+      </w:r>
+      <w:r>
+        <w:rPr>
+          <w:color w:val="000000" w:themeColor="text1"/>
+          <w:szCs w:val="20"/>
+        </w:rPr>
+        <w:t>while</w:t>
+      </w:r>
+      <w:r>
+        <w:rPr>
+          <w:rFonts w:hint="eastAsia"/>
+          <w:color w:val="000000" w:themeColor="text1"/>
+          <w:szCs w:val="20"/>
+        </w:rPr>
+        <w:t xml:space="preserve">문을 </w:t>
+      </w:r>
+      <w:r>
+        <w:rPr>
+          <w:color w:val="000000" w:themeColor="text1"/>
+          <w:szCs w:val="20"/>
+        </w:rPr>
+        <w:t xml:space="preserve">break </w:t>
+      </w:r>
+      <w:r>
+        <w:rPr>
+          <w:rFonts w:hint="eastAsia"/>
+          <w:color w:val="000000" w:themeColor="text1"/>
+          <w:szCs w:val="20"/>
+        </w:rPr>
+        <w:t>함으로</w:t>
+      </w:r>
+      <w:r>
+        <w:rPr>
+          <w:color w:val="000000" w:themeColor="text1"/>
+          <w:szCs w:val="20"/>
+        </w:rPr>
+        <w:t xml:space="preserve"> </w:t>
+      </w:r>
+      <w:r>
+        <w:rPr>
+          <w:rFonts w:hint="eastAsia"/>
+          <w:color w:val="000000" w:themeColor="text1"/>
+          <w:szCs w:val="20"/>
+        </w:rPr>
+        <w:t>구현</w:t>
+      </w:r>
+    </w:p>
+    <w:p>
+      <w:pPr>
+        <w:jc w:val="left"/>
+        <w:rPr>
+          <w:color w:val="000000" w:themeColor="text1"/>
+          <w:sz w:val="30"/>
+          <w:szCs w:val="30"/>
+        </w:rPr>
+      </w:pPr>
+    </w:p>
+    <w:p>
+      <w:pPr>
+        <w:jc w:val="left"/>
+        <w:rPr>
+          <w:color w:val="000000" w:themeColor="text1"/>
+          <w:sz w:val="30"/>
+          <w:szCs w:val="30"/>
+        </w:rPr>
+      </w:pPr>
+    </w:p>
+    <w:p>
+      <w:pPr>
+        <w:jc w:val="left"/>
+        <w:rPr>
+          <w:color w:val="000000" w:themeColor="text1"/>
+          <w:sz w:val="30"/>
+          <w:szCs w:val="30"/>
+        </w:rPr>
+      </w:pPr>
+    </w:p>
+    <w:p>
+      <w:pPr>
+        <w:jc w:val="left"/>
+        <w:rPr>
+          <w:color w:val="000000" w:themeColor="text1"/>
+          <w:sz w:val="30"/>
+          <w:szCs w:val="30"/>
+        </w:rPr>
+      </w:pPr>
+      <w:r>
+        <w:rPr>
+          <w:rFonts w:hint="eastAsia"/>
+          <w:color w:val="000000" w:themeColor="text1"/>
+          <w:sz w:val="30"/>
+          <w:szCs w:val="30"/>
+        </w:rPr>
         <w:t>출력결과</w:t>
       </w:r>
     </w:p>
@@ -1851,7 +2476,7 @@
                     </pic:cNvPicPr>
                   </pic:nvPicPr>
                   <pic:blipFill>
-                    <a:blip r:embed="rId11">
+                    <a:blip r:embed="rId13">
                       <a:extLst>
                         <a:ext uri="{28A0092B-C50C-407E-A947-70E740481C1C}">
                           <a14:useLocalDpi xmlns:a14="http://schemas.microsoft.com/office/drawing/2010/main" val="0"/>
@@ -1892,6 +2517,7 @@
           <w:sz w:val="30"/>
           <w:szCs w:val="30"/>
         </w:rPr>
+        <w:lastRenderedPageBreak/>
         <w:drawing>
           <wp:inline distT="0" distB="0" distL="0" distR="0" wp14:anchorId="05C36BA9" wp14:editId="7FE95FD3">
             <wp:extent cx="2570025" cy="2640330"/>
@@ -2736,7 +3362,6 @@
   <w:style w:type="character" w:default="1" w:styleId="a0">
     <w:name w:val="Default Paragraph Font"/>
     <w:uiPriority w:val="1"/>
-    <w:semiHidden/>
     <w:unhideWhenUsed/>
   </w:style>
   <w:style w:type="table" w:default="1" w:styleId="a1">

</xml_diff>